<commit_message>
Explicacion de las cardinalidades
</commit_message>
<xml_diff>
--- a/Actividad Cuatro/Actividad4Inmobiliaria_SantiagoRamirezArenas.docx
+++ b/Actividad Cuatro/Actividad4Inmobiliaria_SantiagoRamirezArenas.docx
@@ -107,13 +107,7 @@
       </w:r>
       <w:proofErr w:type="spellEnd"/>
       <w:r>
-        <w:t xml:space="preserve"> el Script aplicando </w:t>
-      </w:r>
-      <w:r>
-        <w:t>ingeniería</w:t>
-      </w:r>
-      <w:r>
-        <w:t xml:space="preserve"> hacia adelante.</w:t>
+        <w:t xml:space="preserve"> el Script aplicando ingeniería hacia adelante.</w:t>
       </w:r>
     </w:p>
     <w:p>
@@ -163,10 +157,7 @@
         <w:t>D</w:t>
       </w:r>
       <w:r>
-        <w:t>espués</w:t>
-      </w:r>
-      <w:r>
-        <w:t xml:space="preserve"> de haber realizado todo lo anterior mencionado responda:</w:t>
+        <w:t>espués de haber realizado todo lo anterior mencionado responda:</w:t>
       </w:r>
     </w:p>
     <w:p>
@@ -188,10 +179,7 @@
         </w:numPr>
       </w:pPr>
       <w:r>
-        <w:t>¿Cómo</w:t>
-      </w:r>
-      <w:r>
-        <w:t xml:space="preserve"> podría controlar que la misma persona que compra un inmueble con identificador X y se lo entrega a la agencia Inmobiliaria </w:t>
+        <w:t xml:space="preserve">¿Cómo podría controlar que la misma persona que compra un inmueble con identificador X y se lo entrega a la agencia Inmobiliaria </w:t>
       </w:r>
       <w:proofErr w:type="spellStart"/>
       <w:r>
@@ -364,26 +352,346 @@
       </w:r>
     </w:p>
     <w:p/>
-    <w:p/>
-    <w:p/>
-    <w:p/>
-    <w:p/>
-    <w:p/>
-    <w:p/>
-    <w:p/>
-    <w:p/>
-    <w:p/>
-    <w:p/>
-    <w:p>
-      <w:pPr>
-        <w:jc w:val="center"/>
-      </w:pPr>
-      <w:r>
+    <w:p>
+      <w:pPr>
         <w:rPr>
           <w:b/>
           <w:bCs/>
         </w:rPr>
+      </w:pPr>
+      <w:r>
+        <w:rPr>
+          <w:b/>
+          <w:bCs/>
+        </w:rPr>
+        <w:t>Explicación de las cardinalidades:</w:t>
+      </w:r>
+    </w:p>
+    <w:p>
+      <w:pPr>
+        <w:pStyle w:val="Prrafodelista"/>
+        <w:numPr>
+          <w:ilvl w:val="0"/>
+          <w:numId w:val="2"/>
+        </w:numPr>
+      </w:pPr>
+      <w:r>
+        <w:t>Una compra puede ser registrada por un asesor, mientras que un asesor puede registrar muchas compras.</w:t>
+      </w:r>
+      <w:r>
+        <w:t xml:space="preserve"> </w:t>
+      </w:r>
+      <w:proofErr w:type="gramStart"/>
+      <w:r>
+        <w:t>(</w:t>
+      </w:r>
+      <w:proofErr w:type="gramEnd"/>
+      <w:r>
+        <w:t>N,M)</w:t>
+      </w:r>
+    </w:p>
+    <w:p>
+      <w:pPr>
+        <w:pStyle w:val="Prrafodelista"/>
+        <w:numPr>
+          <w:ilvl w:val="0"/>
+          <w:numId w:val="2"/>
+        </w:numPr>
+      </w:pPr>
+      <w:r>
+        <w:t>Un inmueble puede ser registrado por una compra, mientras que una compra puede registrar muchos inmuebles (si una persona desea adquirir múltiples propiedades al tiempo, este tiene la posibilidad de realizar una compra conjunta).</w:t>
+      </w:r>
+      <w:r>
+        <w:t xml:space="preserve"> (</w:t>
+      </w:r>
+      <w:proofErr w:type="gramStart"/>
+      <w:r>
+        <w:t>1,N</w:t>
+      </w:r>
+      <w:proofErr w:type="gramEnd"/>
+      <w:r>
+        <w:t>)</w:t>
+      </w:r>
+    </w:p>
+    <w:p>
+      <w:pPr>
+        <w:pStyle w:val="Prrafodelista"/>
+        <w:numPr>
+          <w:ilvl w:val="0"/>
+          <w:numId w:val="2"/>
+        </w:numPr>
+      </w:pPr>
+      <w:r>
+        <w:t>Un cliente puede adquirir muchos alquileres, mientras que un alquiler puede ser adquirido por muchos clientes (Si por ejemplo un núcleo familia desea adquirir en conjunto una casa, ambos pueden ser registrados como arrendatarios).</w:t>
+      </w:r>
+      <w:r>
+        <w:t xml:space="preserve"> (</w:t>
+      </w:r>
+      <w:proofErr w:type="gramStart"/>
+      <w:r>
+        <w:t>N,M</w:t>
+      </w:r>
+      <w:proofErr w:type="gramEnd"/>
+      <w:r>
+        <w:t>)</w:t>
+      </w:r>
+    </w:p>
+    <w:p>
+      <w:pPr>
+        <w:pStyle w:val="Prrafodelista"/>
+        <w:numPr>
+          <w:ilvl w:val="0"/>
+          <w:numId w:val="2"/>
+        </w:numPr>
+      </w:pPr>
+      <w:r>
+        <w:t>Un cliente puede solicitar una  muchas visitas, mientras que una visita puede ser solicitada por muchos clientes (Puede darse el caso en el que varias personas interesadas en un mismo inmueble soliciten una visita para la misma fecha).</w:t>
+      </w:r>
+      <w:r>
+        <w:t xml:space="preserve"> (</w:t>
+      </w:r>
+      <w:proofErr w:type="gramStart"/>
+      <w:r>
+        <w:t>N,M</w:t>
+      </w:r>
+      <w:proofErr w:type="gramEnd"/>
+      <w:r>
+        <w:t>)</w:t>
+      </w:r>
+    </w:p>
+    <w:p>
+      <w:pPr>
+        <w:pStyle w:val="Prrafodelista"/>
+        <w:numPr>
+          <w:ilvl w:val="0"/>
+          <w:numId w:val="2"/>
+        </w:numPr>
+      </w:pPr>
+      <w:r>
+        <w:t>Un asesor puede brindar muchas visitas, mientras que una visita puede ser brindada por un solo asesor.</w:t>
+      </w:r>
+      <w:r>
+        <w:t xml:space="preserve"> (</w:t>
+      </w:r>
+      <w:proofErr w:type="gramStart"/>
+      <w:r>
+        <w:t>1,N</w:t>
+      </w:r>
+      <w:proofErr w:type="gramEnd"/>
+      <w:r>
+        <w:t>)</w:t>
+      </w:r>
+    </w:p>
+    <w:p>
+      <w:pPr>
+        <w:pStyle w:val="Prrafodelista"/>
+        <w:numPr>
+          <w:ilvl w:val="0"/>
+          <w:numId w:val="2"/>
+        </w:numPr>
+      </w:pPr>
+      <w:r>
         <w:lastRenderedPageBreak/>
+        <w:t>Una visita puede ser asignada a un inmueble, mientras que un inmueble puede tener asignadas múltiples visitas (</w:t>
+      </w:r>
+      <w:r>
+        <w:t xml:space="preserve">Por </w:t>
+      </w:r>
+      <w:r>
+        <w:t>ejemplo,</w:t>
+      </w:r>
+      <w:r>
+        <w:t xml:space="preserve"> para visitas grupales de múltiples interesados</w:t>
+      </w:r>
+      <w:r>
+        <w:t>)</w:t>
+      </w:r>
+      <w:r>
+        <w:t>.</w:t>
+      </w:r>
+      <w:r>
+        <w:t xml:space="preserve"> (</w:t>
+      </w:r>
+      <w:proofErr w:type="gramStart"/>
+      <w:r>
+        <w:t>1,N</w:t>
+      </w:r>
+      <w:proofErr w:type="gramEnd"/>
+      <w:r>
+        <w:t>)</w:t>
+      </w:r>
+    </w:p>
+    <w:p>
+      <w:pPr>
+        <w:pStyle w:val="Prrafodelista"/>
+        <w:numPr>
+          <w:ilvl w:val="0"/>
+          <w:numId w:val="2"/>
+        </w:numPr>
+      </w:pPr>
+      <w:r>
+        <w:t xml:space="preserve">Un propietario puede brindar muchos inmuebles, y un inmueble puede ser brindado por muchos propietarios (Por </w:t>
+      </w:r>
+      <w:r>
+        <w:t>ejemplo,</w:t>
+      </w:r>
+      <w:r>
+        <w:t xml:space="preserve"> para propiedades que son patrimonio familiar y desean venderse).</w:t>
+      </w:r>
+      <w:r>
+        <w:t xml:space="preserve"> (</w:t>
+      </w:r>
+      <w:proofErr w:type="gramStart"/>
+      <w:r>
+        <w:t>N,M</w:t>
+      </w:r>
+      <w:proofErr w:type="gramEnd"/>
+      <w:r>
+        <w:t>)</w:t>
+      </w:r>
+    </w:p>
+    <w:p>
+      <w:pPr>
+        <w:pStyle w:val="Prrafodelista"/>
+        <w:numPr>
+          <w:ilvl w:val="0"/>
+          <w:numId w:val="2"/>
+        </w:numPr>
+      </w:pPr>
+      <w:r>
+        <w:t xml:space="preserve">Un inmueble puede pertenecer </w:t>
+      </w:r>
+      <w:r>
+        <w:t>a muchos</w:t>
+      </w:r>
+      <w:r>
+        <w:t xml:space="preserve"> alquileres y un alquiler solo puede pertenecer a un inmueble (Si por ejemplo es una casa de varios pisos, bien podría alquilarse cada piso por </w:t>
+      </w:r>
+      <w:r>
+        <w:t>separado)</w:t>
+      </w:r>
+      <w:r>
+        <w:t>.</w:t>
+      </w:r>
+      <w:r>
+        <w:t xml:space="preserve"> (</w:t>
+      </w:r>
+      <w:proofErr w:type="gramStart"/>
+      <w:r>
+        <w:t>1,N</w:t>
+      </w:r>
+      <w:proofErr w:type="gramEnd"/>
+      <w:r>
+        <w:t>)</w:t>
+      </w:r>
+    </w:p>
+    <w:p>
+      <w:pPr>
+        <w:pStyle w:val="Prrafodelista"/>
+        <w:numPr>
+          <w:ilvl w:val="0"/>
+          <w:numId w:val="2"/>
+        </w:numPr>
+      </w:pPr>
+      <w:r>
+        <w:t xml:space="preserve">Los datos de una inmobiliaria pueden ser asignados a muchos alquileres, mientras que un alquiler solo puede ser asignado a los datos de </w:t>
+      </w:r>
+      <w:r>
+        <w:t>una inmobiliaria</w:t>
+      </w:r>
+      <w:r>
+        <w:t>.</w:t>
+      </w:r>
+      <w:r>
+        <w:t xml:space="preserve"> (</w:t>
+      </w:r>
+      <w:proofErr w:type="gramStart"/>
+      <w:r>
+        <w:t>1,N</w:t>
+      </w:r>
+      <w:proofErr w:type="gramEnd"/>
+      <w:r>
+        <w:t>)</w:t>
+      </w:r>
+    </w:p>
+    <w:p>
+      <w:pPr>
+        <w:pStyle w:val="Prrafodelista"/>
+        <w:numPr>
+          <w:ilvl w:val="0"/>
+          <w:numId w:val="2"/>
+        </w:numPr>
+      </w:pPr>
+      <w:r>
+        <w:t>Un asesor puede registrar muchas alquileres, mientras que un alquiler solo puede ser registrado por un asesor (asumiendo que el modelo de negocios de la inmobiliaria se basa en comisiones individuales según rendimiento).</w:t>
+      </w:r>
+      <w:r>
+        <w:t xml:space="preserve"> (</w:t>
+      </w:r>
+      <w:proofErr w:type="gramStart"/>
+      <w:r>
+        <w:t>1,N</w:t>
+      </w:r>
+      <w:proofErr w:type="gramEnd"/>
+      <w:r>
+        <w:t>)</w:t>
+      </w:r>
+    </w:p>
+    <w:p>
+      <w:pPr>
+        <w:pStyle w:val="Prrafodelista"/>
+        <w:numPr>
+          <w:ilvl w:val="0"/>
+          <w:numId w:val="2"/>
+        </w:numPr>
+      </w:pPr>
+      <w:r>
+        <w:t xml:space="preserve">Los datos de la inmobiliaria pueden ser asignados a una compra, mientras que una compra solo puede ser asignada a los datos de una </w:t>
+      </w:r>
+      <w:r>
+        <w:t>inmobiliaria. (</w:t>
+      </w:r>
+      <w:proofErr w:type="gramStart"/>
+      <w:r>
+        <w:t>1,N</w:t>
+      </w:r>
+      <w:proofErr w:type="gramEnd"/>
+      <w:r>
+        <w:t>)</w:t>
+      </w:r>
+    </w:p>
+    <w:p>
+      <w:pPr>
+        <w:pStyle w:val="Prrafodelista"/>
+        <w:numPr>
+          <w:ilvl w:val="0"/>
+          <w:numId w:val="2"/>
+        </w:numPr>
+      </w:pPr>
+      <w:r>
+        <w:t>Un cliente puede adquirir muchas compras y una compra puede ser adquirida por muchos clientes.</w:t>
+      </w:r>
+      <w:r>
+        <w:t xml:space="preserve"> (</w:t>
+      </w:r>
+      <w:proofErr w:type="gramStart"/>
+      <w:r>
+        <w:t>N,M</w:t>
+      </w:r>
+      <w:proofErr w:type="gramEnd"/>
+      <w:r>
+        <w:t>)</w:t>
+      </w:r>
+    </w:p>
+    <w:p>
+      <w:pPr>
+        <w:jc w:val="center"/>
+      </w:pPr>
+      <w:r>
+        <w:rPr>
+          <w:b/>
+          <w:bCs/>
+        </w:rPr>
         <w:t xml:space="preserve">Imagen </w:t>
       </w:r>
       <w:r>
@@ -401,10 +709,7 @@
         <w:t>:</w:t>
       </w:r>
       <w:r>
-        <w:t xml:space="preserve"> MER de la inmobi</w:t>
-      </w:r>
-      <w:r>
-        <w:t>liaria con las cardinalidades</w:t>
+        <w:t xml:space="preserve"> MER de la inmobiliaria con las cardinalidades</w:t>
       </w:r>
     </w:p>
     <w:p>
@@ -647,8 +952,124 @@
       </w:rPr>
     </w:lvl>
   </w:abstractNum>
+  <w:abstractNum w:abstractNumId="1" w15:restartNumberingAfterBreak="0">
+    <w:nsid w:val="43F719D0"/>
+    <w:multiLevelType w:val="hybridMultilevel"/>
+    <w:tmpl w:val="DD825426"/>
+    <w:lvl w:ilvl="0" w:tplc="240A0001">
+      <w:start w:val="1"/>
+      <w:numFmt w:val="bullet"/>
+      <w:lvlText w:val=""/>
+      <w:lvlJc w:val="left"/>
+      <w:pPr>
+        <w:ind w:left="720" w:hanging="360"/>
+      </w:pPr>
+      <w:rPr>
+        <w:rFonts w:ascii="Symbol" w:hAnsi="Symbol" w:hint="default"/>
+      </w:rPr>
+    </w:lvl>
+    <w:lvl w:ilvl="1" w:tplc="240A0003" w:tentative="1">
+      <w:start w:val="1"/>
+      <w:numFmt w:val="bullet"/>
+      <w:lvlText w:val="o"/>
+      <w:lvlJc w:val="left"/>
+      <w:pPr>
+        <w:ind w:left="1440" w:hanging="360"/>
+      </w:pPr>
+      <w:rPr>
+        <w:rFonts w:ascii="Courier New" w:hAnsi="Courier New" w:cs="Courier New" w:hint="default"/>
+      </w:rPr>
+    </w:lvl>
+    <w:lvl w:ilvl="2" w:tplc="240A0005" w:tentative="1">
+      <w:start w:val="1"/>
+      <w:numFmt w:val="bullet"/>
+      <w:lvlText w:val=""/>
+      <w:lvlJc w:val="left"/>
+      <w:pPr>
+        <w:ind w:left="2160" w:hanging="360"/>
+      </w:pPr>
+      <w:rPr>
+        <w:rFonts w:ascii="Wingdings" w:hAnsi="Wingdings" w:hint="default"/>
+      </w:rPr>
+    </w:lvl>
+    <w:lvl w:ilvl="3" w:tplc="240A0001" w:tentative="1">
+      <w:start w:val="1"/>
+      <w:numFmt w:val="bullet"/>
+      <w:lvlText w:val=""/>
+      <w:lvlJc w:val="left"/>
+      <w:pPr>
+        <w:ind w:left="2880" w:hanging="360"/>
+      </w:pPr>
+      <w:rPr>
+        <w:rFonts w:ascii="Symbol" w:hAnsi="Symbol" w:hint="default"/>
+      </w:rPr>
+    </w:lvl>
+    <w:lvl w:ilvl="4" w:tplc="240A0003" w:tentative="1">
+      <w:start w:val="1"/>
+      <w:numFmt w:val="bullet"/>
+      <w:lvlText w:val="o"/>
+      <w:lvlJc w:val="left"/>
+      <w:pPr>
+        <w:ind w:left="3600" w:hanging="360"/>
+      </w:pPr>
+      <w:rPr>
+        <w:rFonts w:ascii="Courier New" w:hAnsi="Courier New" w:cs="Courier New" w:hint="default"/>
+      </w:rPr>
+    </w:lvl>
+    <w:lvl w:ilvl="5" w:tplc="240A0005" w:tentative="1">
+      <w:start w:val="1"/>
+      <w:numFmt w:val="bullet"/>
+      <w:lvlText w:val=""/>
+      <w:lvlJc w:val="left"/>
+      <w:pPr>
+        <w:ind w:left="4320" w:hanging="360"/>
+      </w:pPr>
+      <w:rPr>
+        <w:rFonts w:ascii="Wingdings" w:hAnsi="Wingdings" w:hint="default"/>
+      </w:rPr>
+    </w:lvl>
+    <w:lvl w:ilvl="6" w:tplc="240A0001" w:tentative="1">
+      <w:start w:val="1"/>
+      <w:numFmt w:val="bullet"/>
+      <w:lvlText w:val=""/>
+      <w:lvlJc w:val="left"/>
+      <w:pPr>
+        <w:ind w:left="5040" w:hanging="360"/>
+      </w:pPr>
+      <w:rPr>
+        <w:rFonts w:ascii="Symbol" w:hAnsi="Symbol" w:hint="default"/>
+      </w:rPr>
+    </w:lvl>
+    <w:lvl w:ilvl="7" w:tplc="240A0003" w:tentative="1">
+      <w:start w:val="1"/>
+      <w:numFmt w:val="bullet"/>
+      <w:lvlText w:val="o"/>
+      <w:lvlJc w:val="left"/>
+      <w:pPr>
+        <w:ind w:left="5760" w:hanging="360"/>
+      </w:pPr>
+      <w:rPr>
+        <w:rFonts w:ascii="Courier New" w:hAnsi="Courier New" w:cs="Courier New" w:hint="default"/>
+      </w:rPr>
+    </w:lvl>
+    <w:lvl w:ilvl="8" w:tplc="240A0005" w:tentative="1">
+      <w:start w:val="1"/>
+      <w:numFmt w:val="bullet"/>
+      <w:lvlText w:val=""/>
+      <w:lvlJc w:val="left"/>
+      <w:pPr>
+        <w:ind w:left="6480" w:hanging="360"/>
+      </w:pPr>
+      <w:rPr>
+        <w:rFonts w:ascii="Wingdings" w:hAnsi="Wingdings" w:hint="default"/>
+      </w:rPr>
+    </w:lvl>
+  </w:abstractNum>
   <w:num w:numId="1" w16cid:durableId="1744908718">
     <w:abstractNumId w:val="0"/>
+  </w:num>
+  <w:num w:numId="2" w16cid:durableId="1115561626">
+    <w:abstractNumId w:val="1"/>
   </w:num>
 </w:numbering>
 </file>
@@ -1055,6 +1476,7 @@
   <w:style w:type="character" w:default="1" w:styleId="Fuentedeprrafopredeter">
     <w:name w:val="Default Paragraph Font"/>
     <w:uiPriority w:val="1"/>
+    <w:semiHidden/>
     <w:unhideWhenUsed/>
   </w:style>
   <w:style w:type="table" w:default="1" w:styleId="Tablanormal">
@@ -1077,6 +1499,17 @@
     <w:uiPriority w:val="99"/>
     <w:semiHidden/>
     <w:unhideWhenUsed/>
+  </w:style>
+  <w:style w:type="paragraph" w:styleId="Prrafodelista">
+    <w:name w:val="List Paragraph"/>
+    <w:basedOn w:val="Normal"/>
+    <w:uiPriority w:val="34"/>
+    <w:qFormat/>
+    <w:rsid w:val="0099714E"/>
+    <w:pPr>
+      <w:ind w:left="720"/>
+      <w:contextualSpacing/>
+    </w:pPr>
   </w:style>
 </w:styles>
 </file>

</xml_diff>

<commit_message>
Representacion de las entidades, sus atributos multivaluados y derivados en Workbench
</commit_message>
<xml_diff>
--- a/Actividad Cuatro/Actividad4Inmobiliaria_SantiagoRamirezArenas.docx
+++ b/Actividad Cuatro/Actividad4Inmobiliaria_SantiagoRamirezArenas.docx
@@ -129,15 +129,7 @@
         </w:numPr>
       </w:pPr>
       <w:r>
-        <w:t xml:space="preserve">Poblar </w:t>
-      </w:r>
-      <w:proofErr w:type="gramStart"/>
-      <w:r>
-        <w:t>todas las tabla</w:t>
-      </w:r>
-      <w:proofErr w:type="gramEnd"/>
-      <w:r>
-        <w:t xml:space="preserve"> de la base de datos al</w:t>
+        <w:t>Poblar todas las tabla de la base de datos al</w:t>
       </w:r>
       <w:r>
         <w:t xml:space="preserve"> </w:t>
@@ -266,18 +258,10 @@
         <w:t>Imagen 1:</w:t>
       </w:r>
       <w:r>
-        <w:t xml:space="preserve"> </w:t>
-      </w:r>
-      <w:proofErr w:type="gramStart"/>
-      <w:r>
-        <w:t xml:space="preserve">MER </w:t>
-      </w:r>
-      <w:r>
-        <w:t xml:space="preserve"> de</w:t>
-      </w:r>
-      <w:proofErr w:type="gramEnd"/>
-      <w:r>
-        <w:t xml:space="preserve"> la inmobiliaria </w:t>
+        <w:t xml:space="preserve"> MER </w:t>
+      </w:r>
+      <w:r>
+        <w:t xml:space="preserve"> de la inmobiliaria </w:t>
       </w:r>
       <w:r>
         <w:t>organizado</w:t>
@@ -379,15 +363,7 @@
         <w:t>Una compra puede ser registrada por un asesor, mientras que un asesor puede registrar muchas compras.</w:t>
       </w:r>
       <w:r>
-        <w:t xml:space="preserve"> </w:t>
-      </w:r>
-      <w:proofErr w:type="gramStart"/>
-      <w:r>
-        <w:t>(</w:t>
-      </w:r>
-      <w:proofErr w:type="gramEnd"/>
-      <w:r>
-        <w:t>N,M)</w:t>
+        <w:t xml:space="preserve"> (N,M)</w:t>
       </w:r>
     </w:p>
     <w:p>
@@ -402,13 +378,26 @@
         <w:t>Un inmueble puede ser registrado por una compra, mientras que una compra puede registrar muchos inmuebles (si una persona desea adquirir múltiples propiedades al tiempo, este tiene la posibilidad de realizar una compra conjunta).</w:t>
       </w:r>
       <w:r>
+        <w:t xml:space="preserve"> (1,N)</w:t>
+      </w:r>
+    </w:p>
+    <w:p>
+      <w:pPr>
+        <w:pStyle w:val="Prrafodelista"/>
+        <w:numPr>
+          <w:ilvl w:val="0"/>
+          <w:numId w:val="2"/>
+        </w:numPr>
+      </w:pPr>
+      <w:r>
+        <w:t>Un cliente puede adquirir muchos alquileres, mientras que un alquiler puede ser adquirido por muchos clientes (Si por ejemplo un núcleo familia desea adquirir en conjunto una casa, ambos pueden ser registrados como arrendatarios).</w:t>
+      </w:r>
+      <w:r>
         <w:t xml:space="preserve"> (</w:t>
       </w:r>
-      <w:proofErr w:type="gramStart"/>
-      <w:r>
-        <w:t>1,N</w:t>
-      </w:r>
-      <w:proofErr w:type="gramEnd"/>
+      <w:r>
+        <w:t>N,M</w:t>
+      </w:r>
       <w:r>
         <w:t>)</w:t>
       </w:r>
@@ -422,18 +411,10 @@
         </w:numPr>
       </w:pPr>
       <w:r>
-        <w:t>Un cliente puede adquirir muchos alquileres, mientras que un alquiler puede ser adquirido por muchos clientes (Si por ejemplo un núcleo familia desea adquirir en conjunto una casa, ambos pueden ser registrados como arrendatarios).</w:t>
-      </w:r>
-      <w:r>
-        <w:t xml:space="preserve"> (</w:t>
-      </w:r>
-      <w:proofErr w:type="gramStart"/>
-      <w:r>
-        <w:t>N,M</w:t>
-      </w:r>
-      <w:proofErr w:type="gramEnd"/>
-      <w:r>
-        <w:t>)</w:t>
+        <w:t>Un cliente puede solicitar una  muchas visitas, mientras que una visita puede ser solicitada por muchos clientes (Puede darse el caso en el que varias personas interesadas en un mismo inmueble soliciten una visita para la misma fecha).</w:t>
+      </w:r>
+      <w:r>
+        <w:t xml:space="preserve"> (N,M)</w:t>
       </w:r>
     </w:p>
     <w:p>
@@ -445,41 +426,10 @@
         </w:numPr>
       </w:pPr>
       <w:r>
-        <w:t>Un cliente puede solicitar una  muchas visitas, mientras que una visita puede ser solicitada por muchos clientes (Puede darse el caso en el que varias personas interesadas en un mismo inmueble soliciten una visita para la misma fecha).</w:t>
-      </w:r>
-      <w:r>
-        <w:t xml:space="preserve"> (</w:t>
-      </w:r>
-      <w:proofErr w:type="gramStart"/>
-      <w:r>
-        <w:t>N,M</w:t>
-      </w:r>
-      <w:proofErr w:type="gramEnd"/>
-      <w:r>
-        <w:t>)</w:t>
-      </w:r>
-    </w:p>
-    <w:p>
-      <w:pPr>
-        <w:pStyle w:val="Prrafodelista"/>
-        <w:numPr>
-          <w:ilvl w:val="0"/>
-          <w:numId w:val="2"/>
-        </w:numPr>
-      </w:pPr>
-      <w:r>
         <w:t>Un asesor puede brindar muchas visitas, mientras que una visita puede ser brindada por un solo asesor.</w:t>
       </w:r>
       <w:r>
-        <w:t xml:space="preserve"> (</w:t>
-      </w:r>
-      <w:proofErr w:type="gramStart"/>
-      <w:r>
-        <w:t>1,N</w:t>
-      </w:r>
-      <w:proofErr w:type="gramEnd"/>
-      <w:r>
-        <w:t>)</w:t>
+        <w:t xml:space="preserve"> (1,N)</w:t>
       </w:r>
     </w:p>
     <w:p>
@@ -510,15 +460,7 @@
         <w:t>.</w:t>
       </w:r>
       <w:r>
-        <w:t xml:space="preserve"> (</w:t>
-      </w:r>
-      <w:proofErr w:type="gramStart"/>
-      <w:r>
-        <w:t>1,N</w:t>
-      </w:r>
-      <w:proofErr w:type="gramEnd"/>
-      <w:r>
-        <w:t>)</w:t>
+        <w:t xml:space="preserve"> (1,N)</w:t>
       </w:r>
     </w:p>
     <w:p>
@@ -539,15 +481,7 @@
         <w:t xml:space="preserve"> para propiedades que son patrimonio familiar y desean venderse).</w:t>
       </w:r>
       <w:r>
-        <w:t xml:space="preserve"> (</w:t>
-      </w:r>
-      <w:proofErr w:type="gramStart"/>
-      <w:r>
-        <w:t>N,M</w:t>
-      </w:r>
-      <w:proofErr w:type="gramEnd"/>
-      <w:r>
-        <w:t>)</w:t>
+        <w:t xml:space="preserve"> (N,M)</w:t>
       </w:r>
     </w:p>
     <w:p>
@@ -574,15 +508,7 @@
         <w:t>.</w:t>
       </w:r>
       <w:r>
-        <w:t xml:space="preserve"> (</w:t>
-      </w:r>
-      <w:proofErr w:type="gramStart"/>
-      <w:r>
-        <w:t>1,N</w:t>
-      </w:r>
-      <w:proofErr w:type="gramEnd"/>
-      <w:r>
-        <w:t>)</w:t>
+        <w:t xml:space="preserve"> (1,N)</w:t>
       </w:r>
     </w:p>
     <w:p>
@@ -603,15 +529,7 @@
         <w:t>.</w:t>
       </w:r>
       <w:r>
-        <w:t xml:space="preserve"> (</w:t>
-      </w:r>
-      <w:proofErr w:type="gramStart"/>
-      <w:r>
-        <w:t>1,N</w:t>
-      </w:r>
-      <w:proofErr w:type="gramEnd"/>
-      <w:r>
-        <w:t>)</w:t>
+        <w:t xml:space="preserve"> (1,N)</w:t>
       </w:r>
     </w:p>
     <w:p>
@@ -626,15 +544,7 @@
         <w:t>Un asesor puede registrar muchas alquileres, mientras que un alquiler solo puede ser registrado por un asesor (asumiendo que el modelo de negocios de la inmobiliaria se basa en comisiones individuales según rendimiento).</w:t>
       </w:r>
       <w:r>
-        <w:t xml:space="preserve"> (</w:t>
-      </w:r>
-      <w:proofErr w:type="gramStart"/>
-      <w:r>
-        <w:t>1,N</w:t>
-      </w:r>
-      <w:proofErr w:type="gramEnd"/>
-      <w:r>
-        <w:t>)</w:t>
+        <w:t xml:space="preserve"> (1,N)</w:t>
       </w:r>
     </w:p>
     <w:p>
@@ -649,15 +559,7 @@
         <w:t xml:space="preserve">Los datos de la inmobiliaria pueden ser asignados a una compra, mientras que una compra solo puede ser asignada a los datos de una </w:t>
       </w:r>
       <w:r>
-        <w:t>inmobiliaria. (</w:t>
-      </w:r>
-      <w:proofErr w:type="gramStart"/>
-      <w:r>
-        <w:t>1,N</w:t>
-      </w:r>
-      <w:proofErr w:type="gramEnd"/>
-      <w:r>
-        <w:t>)</w:t>
+        <w:t>inmobiliaria. (1,N)</w:t>
       </w:r>
     </w:p>
     <w:p>
@@ -672,15 +574,7 @@
         <w:t>Un cliente puede adquirir muchas compras y una compra puede ser adquirida por muchos clientes.</w:t>
       </w:r>
       <w:r>
-        <w:t xml:space="preserve"> (</w:t>
-      </w:r>
-      <w:proofErr w:type="gramStart"/>
-      <w:r>
-        <w:t>N,M</w:t>
-      </w:r>
-      <w:proofErr w:type="gramEnd"/>
-      <w:r>
-        <w:t>)</w:t>
+        <w:t xml:space="preserve"> (N,M)</w:t>
       </w:r>
     </w:p>
     <w:p>
@@ -786,9 +680,113 @@
       </w:r>
     </w:p>
     <w:p>
+      <w:r>
+        <w:lastRenderedPageBreak/>
+        <w:t xml:space="preserve">Después de diagramar el MER con sus cardinalidades lo siguiente fue representar las entidades con su respectiva llave primaria, además de crear las tablas para los atributos </w:t>
+      </w:r>
+      <w:r>
+        <w:rPr>
+          <w:b/>
+          <w:bCs/>
+        </w:rPr>
+        <w:t>Multivaluados</w:t>
+      </w:r>
+      <w:r>
+        <w:t xml:space="preserve"> como lo son los teléfonos, además para los atributos derivados se agregaron en las tablas de su respectiva entidad </w:t>
+      </w:r>
+    </w:p>
+    <w:p>
       <w:pPr>
         <w:jc w:val="center"/>
       </w:pPr>
+      <w:r>
+        <w:rPr>
+          <w:b/>
+          <w:bCs/>
+        </w:rPr>
+        <w:t>Imagen 3:</w:t>
+      </w:r>
+      <w:r>
+        <w:t xml:space="preserve"> Entidades representadas en </w:t>
+      </w:r>
+      <w:proofErr w:type="spellStart"/>
+      <w:r>
+        <w:t>Workbench</w:t>
+      </w:r>
+      <w:proofErr w:type="spellEnd"/>
+    </w:p>
+    <w:p>
+      <w:pPr>
+        <w:jc w:val="center"/>
+      </w:pPr>
+      <w:r>
+        <w:rPr>
+          <w:noProof/>
+        </w:rPr>
+        <w:drawing>
+          <wp:anchor distT="0" distB="0" distL="114300" distR="114300" simplePos="0" relativeHeight="251660288" behindDoc="1" locked="0" layoutInCell="1" allowOverlap="1" wp14:anchorId="1B02EC13" wp14:editId="79A6950A">
+            <wp:simplePos x="0" y="0"/>
+            <wp:positionH relativeFrom="column">
+              <wp:posOffset>520</wp:posOffset>
+            </wp:positionH>
+            <wp:positionV relativeFrom="paragraph">
+              <wp:posOffset>1987</wp:posOffset>
+            </wp:positionV>
+            <wp:extent cx="5612130" cy="3912870"/>
+            <wp:effectExtent l="0" t="0" r="7620" b="0"/>
+            <wp:wrapTight wrapText="bothSides">
+              <wp:wrapPolygon edited="0">
+                <wp:start x="0" y="0"/>
+                <wp:lineTo x="0" y="21453"/>
+                <wp:lineTo x="21556" y="21453"/>
+                <wp:lineTo x="21556" y="0"/>
+                <wp:lineTo x="0" y="0"/>
+              </wp:wrapPolygon>
+            </wp:wrapTight>
+            <wp:docPr id="1" name="Imagen 1"/>
+            <wp:cNvGraphicFramePr>
+              <a:graphicFrameLocks xmlns:a="http://schemas.openxmlformats.org/drawingml/2006/main" noChangeAspect="1"/>
+            </wp:cNvGraphicFramePr>
+            <a:graphic xmlns:a="http://schemas.openxmlformats.org/drawingml/2006/main">
+              <a:graphicData uri="http://schemas.openxmlformats.org/drawingml/2006/picture">
+                <pic:pic xmlns:pic="http://schemas.openxmlformats.org/drawingml/2006/picture">
+                  <pic:nvPicPr>
+                    <pic:cNvPr id="1" name="Imagen 1"/>
+                    <pic:cNvPicPr/>
+                  </pic:nvPicPr>
+                  <pic:blipFill>
+                    <a:blip r:embed="rId7">
+                      <a:extLst>
+                        <a:ext uri="{28A0092B-C50C-407E-A947-70E740481C1C}">
+                          <a14:useLocalDpi xmlns:a14="http://schemas.microsoft.com/office/drawing/2010/main" val="0"/>
+                        </a:ext>
+                      </a:extLst>
+                    </a:blip>
+                    <a:stretch>
+                      <a:fillRect/>
+                    </a:stretch>
+                  </pic:blipFill>
+                  <pic:spPr>
+                    <a:xfrm>
+                      <a:off x="0" y="0"/>
+                      <a:ext cx="5612130" cy="3912870"/>
+                    </a:xfrm>
+                    <a:prstGeom prst="rect">
+                      <a:avLst/>
+                    </a:prstGeom>
+                  </pic:spPr>
+                </pic:pic>
+              </a:graphicData>
+            </a:graphic>
+            <wp14:sizeRelH relativeFrom="page">
+              <wp14:pctWidth>0</wp14:pctWidth>
+            </wp14:sizeRelH>
+            <wp14:sizeRelV relativeFrom="page">
+              <wp14:pctHeight>0</wp14:pctHeight>
+            </wp14:sizeRelV>
+          </wp:anchor>
+        </w:drawing>
+      </w:r>
     </w:p>
     <w:p/>
     <w:sectPr>

</xml_diff>